<commit_message>
Epic 2 - Sofiia Buhai
</commit_message>
<xml_diff>
--- a/ai_12/sofiia_buhai/epic_2/epic_2_practice_and_labs_report_sofiia_buhai.docx
+++ b/ai_12/sofiia_buhai/epic_2/epic_2_practice_and_labs_report_sofiia_buhai.docx
@@ -485,7 +485,7 @@
           <w:sz w:val="28"/>
           <w:szCs w:val="28"/>
         </w:rPr>
-        <w:t>Виконав(ла):</w:t>
+        <w:t>Виконала:</w:t>
       </w:r>
     </w:p>
     <w:p>
@@ -512,23 +512,30 @@
           <w:sz w:val="28"/>
           <w:szCs w:val="28"/>
         </w:rPr>
-        <w:t>Студент(ка) групи ШІ-*</w:t>
-      </w:r>
-    </w:p>
-    <w:p>
-      <w:pPr>
-        <w:jc w:val="right"/>
+        <w:t>Студентка групи ШІ-</w:t>
+      </w:r>
+      <w:r>
         <w:rPr>
           <w:sz w:val="28"/>
           <w:szCs w:val="28"/>
         </w:rPr>
-      </w:pPr>
-      <w:r>
+        <w:t>12</w:t>
+      </w:r>
+    </w:p>
+    <w:p>
+      <w:pPr>
+        <w:jc w:val="right"/>
         <w:rPr>
           <w:sz w:val="28"/>
           <w:szCs w:val="28"/>
         </w:rPr>
-        <w:t>Прізвище Ім’я По батькові</w:t>
+      </w:pPr>
+      <w:r>
+        <w:rPr>
+          <w:sz w:val="28"/>
+          <w:szCs w:val="28"/>
+        </w:rPr>
+        <w:t>Бугай Софія Володимирівна</w:t>
       </w:r>
     </w:p>
     <w:p>
@@ -5548,6 +5555,11 @@
       </w:r>
     </w:p>
     <w:p>
+      <w:pPr>
+        <w:rPr>
+          <w:u w:val="single"/>
+        </w:rPr>
+      </w:pPr>
       <w:r>
         <w:t>Завдання №</w:t>
       </w:r>
@@ -5561,21 +5573,36 @@
         <w:t>Особистий порадник</w:t>
       </w:r>
     </w:p>
-    <w:p>
-      <w:r>
-        <w:rPr>
-          <w:highlight w:val="red"/>
-        </w:rPr>
-        <w:t xml:space="preserve">Вставка з кодом з підписами до вставки. Посилання на файл програми у пул-запиті </w:t>
-      </w:r>
-      <w:proofErr w:type="spellStart"/>
-      <w:r>
-        <w:rPr>
-          <w:highlight w:val="red"/>
-        </w:rPr>
-        <w:t>GitHub</w:t>
-      </w:r>
-      <w:proofErr w:type="spellEnd"/>
+    <w:p/>
+    <w:p>
+      <w:pPr>
+        <w:rPr>
+          <w:b/>
+          <w:bCs/>
+        </w:rPr>
+      </w:pPr>
+      <w:hyperlink r:id="rId19" w:anchor="diff-e9c4b8febeec1cd01ea3ff7fe111474ff8b112b9a0ec35ed0bb163e86b153433" w:history="1">
+        <w:r>
+          <w:rPr>
+            <w:rStyle w:val="a3"/>
+            <w:b/>
+            <w:bCs/>
+            <w:color w:val="222A35" w:themeColor="text2" w:themeShade="80"/>
+          </w:rPr>
+          <w:t xml:space="preserve">Посилання на файл програми у пул-запиті </w:t>
+        </w:r>
+        <w:proofErr w:type="spellStart"/>
+        <w:r>
+          <w:rPr>
+            <w:rStyle w:val="a3"/>
+            <w:b/>
+            <w:bCs/>
+            <w:color w:val="222A35" w:themeColor="text2" w:themeShade="80"/>
+          </w:rPr>
+          <w:t>GitHub</w:t>
+        </w:r>
+        <w:proofErr w:type="spellEnd"/>
+      </w:hyperlink>
     </w:p>
     <w:p>
       <w:r>
@@ -5618,7 +5645,7 @@
                           </pic:cNvPicPr>
                         </pic:nvPicPr>
                         <pic:blipFill rotWithShape="1">
-                          <a:blip r:embed="rId19" cstate="print">
+                          <a:blip r:embed="rId20" cstate="print">
                             <a:extLst>
                               <a:ext uri="{28A0092B-C50C-407E-A947-70E740481C1C}">
                                 <a14:useLocalDpi xmlns:a14="http://schemas.microsoft.com/office/drawing/2010/main" val="0"/>
@@ -5654,7 +5681,7 @@
                           </pic:cNvPicPr>
                         </pic:nvPicPr>
                         <pic:blipFill rotWithShape="1">
-                          <a:blip r:embed="rId20" cstate="print">
+                          <a:blip r:embed="rId21" cstate="print">
                             <a:extLst>
                               <a:ext uri="{28A0092B-C50C-407E-A947-70E740481C1C}">
                                 <a14:useLocalDpi xmlns:a14="http://schemas.microsoft.com/office/drawing/2010/main" val="0"/>
@@ -5717,10 +5744,10 @@
                   <o:lock v:ext="edit" aspectratio="t"/>
                 </v:shapetype>
                 <v:shape id="Рисунок 9" o:spid="_x0000_s1027" type="#_x0000_t75" style="position:absolute;width:55295;height:28276;visibility:visible;mso-wrap-style:square" o:gfxdata="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">
-                  <v:imagedata r:id="rId21" o:title="" cropright="4529f"/>
+                  <v:imagedata r:id="rId22" o:title="" cropright="4529f"/>
                 </v:shape>
                 <v:shape id="Рисунок 10" o:spid="_x0000_s1028" type="#_x0000_t75" style="position:absolute;top:27577;width:55295;height:16573;visibility:visible;mso-wrap-style:square" o:gfxdata="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">
-                  <v:imagedata r:id="rId22" o:title="" croptop="-1623f" cropbottom="-2502f" cropleft="322f" cropright="4129f"/>
+                  <v:imagedata r:id="rId23" o:title="" croptop="-1623f" cropbottom="-2502f" cropleft="322f" cropright="4129f"/>
                 </v:shape>
                 <w10:wrap anchorx="margin"/>
               </v:group>
@@ -5769,7 +5796,6 @@
     <w:p/>
     <w:p/>
     <w:p/>
-    <w:p/>
     <w:p>
       <w:pPr>
         <w:rPr>
@@ -5827,20 +5853,34 @@
     </w:p>
     <w:p/>
     <w:p>
-      <w:r>
-        <w:rPr>
-          <w:highlight w:val="red"/>
-        </w:rPr>
-        <w:t xml:space="preserve">Деталі по програмі + Вставка з кодом з підписами до вставки. Посилання на файл програми у пул-запиті </w:t>
-      </w:r>
-      <w:proofErr w:type="spellStart"/>
-      <w:r>
-        <w:rPr>
-          <w:highlight w:val="red"/>
-        </w:rPr>
-        <w:t>GitHub</w:t>
-      </w:r>
-      <w:proofErr w:type="spellEnd"/>
+      <w:pPr>
+        <w:rPr>
+          <w:b/>
+          <w:bCs/>
+        </w:rPr>
+      </w:pPr>
+      <w:hyperlink r:id="rId24" w:anchor="diff-8b6843f11333c8c4406b5e8d24078f458db5a48a98b8fb94f75c18b009c89387" w:history="1">
+        <w:r>
+          <w:rPr>
+            <w:rStyle w:val="a3"/>
+            <w:b/>
+            <w:bCs/>
+            <w:color w:val="222A35" w:themeColor="text2" w:themeShade="80"/>
+          </w:rPr>
+          <w:t xml:space="preserve">Посилання на файл програми у пул-запиті </w:t>
+        </w:r>
+        <w:proofErr w:type="spellStart"/>
+        <w:r>
+          <w:rPr>
+            <w:rStyle w:val="a3"/>
+            <w:b/>
+            <w:bCs/>
+            <w:color w:val="222A35" w:themeColor="text2" w:themeShade="80"/>
+          </w:rPr>
+          <w:t>GitHub</w:t>
+        </w:r>
+        <w:proofErr w:type="spellEnd"/>
+      </w:hyperlink>
     </w:p>
     <w:p>
       <w:pPr>
@@ -5890,7 +5930,7 @@
                     <pic:cNvPicPr/>
                   </pic:nvPicPr>
                   <pic:blipFill>
-                    <a:blip r:embed="rId23">
+                    <a:blip r:embed="rId25">
                       <a:extLst>
                         <a:ext uri="{28A0092B-C50C-407E-A947-70E740481C1C}">
                           <a14:useLocalDpi xmlns:a14="http://schemas.microsoft.com/office/drawing/2010/main" val="0"/>
@@ -6004,20 +6044,35 @@
       </w:pPr>
     </w:p>
     <w:p>
-      <w:r>
-        <w:rPr>
-          <w:highlight w:val="red"/>
-        </w:rPr>
-        <w:t xml:space="preserve">Деталі по програмі + Вставка з кодом з підписами до вставки. Посилання на файл програми у пул-запиті </w:t>
-      </w:r>
-      <w:proofErr w:type="spellStart"/>
-      <w:r>
-        <w:rPr>
-          <w:highlight w:val="red"/>
-        </w:rPr>
-        <w:t>GitHub</w:t>
-      </w:r>
-      <w:proofErr w:type="spellEnd"/>
+      <w:pPr>
+        <w:rPr>
+          <w:b/>
+          <w:bCs/>
+          <w:color w:val="222A35" w:themeColor="text2" w:themeShade="80"/>
+        </w:rPr>
+      </w:pPr>
+      <w:hyperlink r:id="rId26" w:anchor="diff-ac63945a60ba3e44eaeea432409a5c87543cd05b5365c7f6514d844f09780f2e" w:history="1">
+        <w:r>
+          <w:rPr>
+            <w:rStyle w:val="a3"/>
+            <w:b/>
+            <w:bCs/>
+            <w:color w:val="222A35" w:themeColor="text2" w:themeShade="80"/>
+          </w:rPr>
+          <w:t xml:space="preserve">Посилання на файл програми у пул-запиті </w:t>
+        </w:r>
+        <w:proofErr w:type="spellStart"/>
+        <w:r>
+          <w:rPr>
+            <w:rStyle w:val="a3"/>
+            <w:b/>
+            <w:bCs/>
+            <w:color w:val="222A35" w:themeColor="text2" w:themeShade="80"/>
+          </w:rPr>
+          <w:t>GitHub</w:t>
+        </w:r>
+        <w:proofErr w:type="spellEnd"/>
+      </w:hyperlink>
     </w:p>
     <w:p/>
     <w:p/>
@@ -6051,7 +6106,7 @@
                     <pic:cNvPicPr/>
                   </pic:nvPicPr>
                   <pic:blipFill>
-                    <a:blip r:embed="rId24">
+                    <a:blip r:embed="rId27">
                       <a:extLst>
                         <a:ext uri="{28A0092B-C50C-407E-A947-70E740481C1C}">
                           <a14:useLocalDpi xmlns:a14="http://schemas.microsoft.com/office/drawing/2010/main" val="0"/>
@@ -6148,20 +6203,34 @@
     </w:p>
     <w:p/>
     <w:p>
-      <w:r>
-        <w:rPr>
-          <w:highlight w:val="red"/>
-        </w:rPr>
-        <w:t xml:space="preserve">Деталі по програмі + Вставка з кодом з підписами до вставки. Посилання на файл програми у пул-запиті </w:t>
-      </w:r>
-      <w:proofErr w:type="spellStart"/>
-      <w:r>
-        <w:rPr>
-          <w:highlight w:val="red"/>
-        </w:rPr>
-        <w:t>GitHub</w:t>
-      </w:r>
-      <w:proofErr w:type="spellEnd"/>
+      <w:pPr>
+        <w:rPr>
+          <w:b/>
+          <w:bCs/>
+        </w:rPr>
+      </w:pPr>
+      <w:hyperlink r:id="rId28" w:anchor="diff-7c4f4993925bd8526c57617de0e91a313cba1703f13eef9f7c57ed58e625eed6" w:history="1">
+        <w:r>
+          <w:rPr>
+            <w:rStyle w:val="a3"/>
+            <w:b/>
+            <w:bCs/>
+            <w:color w:val="222A35" w:themeColor="text2" w:themeShade="80"/>
+          </w:rPr>
+          <w:t xml:space="preserve">Посилання на файл програми у пул-запиті </w:t>
+        </w:r>
+        <w:proofErr w:type="spellStart"/>
+        <w:r>
+          <w:rPr>
+            <w:rStyle w:val="a3"/>
+            <w:b/>
+            <w:bCs/>
+            <w:color w:val="222A35" w:themeColor="text2" w:themeShade="80"/>
+          </w:rPr>
+          <w:t>GitHub</w:t>
+        </w:r>
+        <w:proofErr w:type="spellEnd"/>
+      </w:hyperlink>
     </w:p>
     <w:p>
       <w:pPr>
@@ -6212,7 +6281,7 @@
                           </pic:cNvPicPr>
                         </pic:nvPicPr>
                         <pic:blipFill rotWithShape="1">
-                          <a:blip r:embed="rId25" cstate="print">
+                          <a:blip r:embed="rId29" cstate="print">
                             <a:extLst>
                               <a:ext uri="{28A0092B-C50C-407E-A947-70E740481C1C}">
                                 <a14:useLocalDpi xmlns:a14="http://schemas.microsoft.com/office/drawing/2010/main" val="0"/>
@@ -6248,7 +6317,7 @@
                           </pic:cNvPicPr>
                         </pic:nvPicPr>
                         <pic:blipFill rotWithShape="1">
-                          <a:blip r:embed="rId26" cstate="print">
+                          <a:blip r:embed="rId30" cstate="print">
                             <a:extLst>
                               <a:ext uri="{28A0092B-C50C-407E-A947-70E740481C1C}">
                                 <a14:useLocalDpi xmlns:a14="http://schemas.microsoft.com/office/drawing/2010/main" val="0"/>
@@ -6292,10 +6361,10 @@
             <w:pict>
               <v:group w14:anchorId="16E9A352" id="Групувати 18" o:spid="_x0000_s1026" style="position:absolute;margin-left:-33.65pt;margin-top:6.95pt;width:405.8pt;height:435.25pt;z-index:251673600;mso-width-relative:margin;mso-height-relative:margin" coordsize="32088,32099" o:gfxdata="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">
                 <v:shape id="Рисунок 16" o:spid="_x0000_s1027" type="#_x0000_t75" style="position:absolute;width:32035;height:28162;visibility:visible;mso-wrap-style:square" o:gfxdata="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">
-                  <v:imagedata r:id="rId27" o:title="" cropleft="241f" cropright="29945f"/>
+                  <v:imagedata r:id="rId31" o:title="" cropleft="241f" cropright="29945f"/>
                 </v:shape>
                 <v:shape id="Рисунок 17" o:spid="_x0000_s1028" type="#_x0000_t75" style="position:absolute;left:52;top:28010;width:32036;height:4089;visibility:visible;mso-wrap-style:square" o:gfxdata="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">
-                  <v:imagedata r:id="rId28" o:title="" cropright="30188f"/>
+                  <v:imagedata r:id="rId32" o:title="" cropright="30188f"/>
                 </v:shape>
               </v:group>
             </w:pict>
@@ -6474,25 +6543,42 @@
     <w:p>
       <w:pPr>
         <w:spacing w:after="160" w:line="259" w:lineRule="auto"/>
+        <w:rPr>
+          <w:b/>
+          <w:bCs/>
+        </w:rPr>
       </w:pPr>
       <w:r>
         <w:br/>
       </w:r>
-      <w:r>
-        <w:rPr>
-          <w:highlight w:val="red"/>
-        </w:rPr>
-        <w:t xml:space="preserve">Деталі по програмі + Вставка з кодом з підписами до вставки. Посилання на файл програми у пул-запиті </w:t>
-      </w:r>
-      <w:proofErr w:type="spellStart"/>
-      <w:r>
-        <w:rPr>
-          <w:highlight w:val="red"/>
-        </w:rPr>
-        <w:t>GitHub</w:t>
-      </w:r>
-      <w:proofErr w:type="spellEnd"/>
-      <w:r>
+      <w:hyperlink r:id="rId33" w:anchor="diff-669b32e6b6cda9c3e8cf46528303b38aeb6092a79a1e6209d03f668b09891968" w:history="1">
+        <w:r>
+          <w:rPr>
+            <w:rStyle w:val="a3"/>
+            <w:b/>
+            <w:bCs/>
+            <w:color w:val="222A35" w:themeColor="text2" w:themeShade="80"/>
+          </w:rPr>
+          <w:t xml:space="preserve">Посилання на файл програми у пул-запиті </w:t>
+        </w:r>
+        <w:proofErr w:type="spellStart"/>
+        <w:r>
+          <w:rPr>
+            <w:rStyle w:val="a3"/>
+            <w:b/>
+            <w:bCs/>
+            <w:color w:val="222A35" w:themeColor="text2" w:themeShade="80"/>
+          </w:rPr>
+          <w:t>GitHub</w:t>
+        </w:r>
+        <w:proofErr w:type="spellEnd"/>
+      </w:hyperlink>
+      <w:r>
+        <w:rPr>
+          <w:b/>
+          <w:bCs/>
+          <w:color w:val="222A35" w:themeColor="text2" w:themeShade="80"/>
+        </w:rPr>
         <w:t xml:space="preserve"> </w:t>
       </w:r>
     </w:p>
@@ -6534,7 +6620,7 @@
                     <pic:cNvPicPr/>
                   </pic:nvPicPr>
                   <pic:blipFill>
-                    <a:blip r:embed="rId29">
+                    <a:blip r:embed="rId34">
                       <a:extLst>
                         <a:ext uri="{28A0092B-C50C-407E-A947-70E740481C1C}">
                           <a14:useLocalDpi xmlns:a14="http://schemas.microsoft.com/office/drawing/2010/main" val="0"/>
@@ -6631,16 +6717,78 @@
     </w:p>
     <w:p/>
     <w:p>
-      <w:r>
-        <w:rPr>
-          <w:highlight w:val="red"/>
-        </w:rPr>
-        <w:t xml:space="preserve">Деталі по програмі + Вставка з кодом з підписами до вставки. Посилання на файл програми у пул-запиті </w:t>
+      <w:pPr>
+        <w:rPr>
+          <w:rStyle w:val="a3"/>
+          <w:b/>
+          <w:bCs/>
+        </w:rPr>
+      </w:pPr>
+      <w:r>
+        <w:rPr>
+          <w:b/>
+          <w:bCs/>
+          <w:color w:val="222A35" w:themeColor="text2" w:themeShade="80"/>
+        </w:rPr>
+        <w:fldChar w:fldCharType="begin"/>
+      </w:r>
+      <w:r>
+        <w:rPr>
+          <w:b/>
+          <w:bCs/>
+          <w:color w:val="222A35" w:themeColor="text2" w:themeShade="80"/>
+        </w:rPr>
+        <w:instrText xml:space="preserve"> HYPERLINK "https://github.com/artificial-intelligence-department/ai_programming_playground_2024/pull/133/files" \l "diff-d9665e8ae777fa70c2fcdb5480444e2fed77d5e13a3cfdbb275c878fe1d1c951" </w:instrText>
+      </w:r>
+      <w:r>
+        <w:rPr>
+          <w:b/>
+          <w:bCs/>
+          <w:color w:val="222A35" w:themeColor="text2" w:themeShade="80"/>
+        </w:rPr>
+      </w:r>
+      <w:r>
+        <w:rPr>
+          <w:b/>
+          <w:bCs/>
+          <w:color w:val="222A35" w:themeColor="text2" w:themeShade="80"/>
+        </w:rPr>
+        <w:fldChar w:fldCharType="separate"/>
+      </w:r>
+      <w:r>
+        <w:rPr>
+          <w:rStyle w:val="a3"/>
+          <w:b/>
+          <w:bCs/>
+          <w:color w:val="222A35" w:themeColor="text2" w:themeShade="80"/>
+        </w:rPr>
+        <w:t>Посилання на файл про</w:t>
+      </w:r>
+      <w:r>
+        <w:rPr>
+          <w:rStyle w:val="a3"/>
+          <w:b/>
+          <w:bCs/>
+          <w:color w:val="222A35" w:themeColor="text2" w:themeShade="80"/>
+        </w:rPr>
+        <w:t>г</w:t>
+      </w:r>
+      <w:r>
+        <w:rPr>
+          <w:rStyle w:val="a3"/>
+          <w:b/>
+          <w:bCs/>
+          <w:color w:val="222A35" w:themeColor="text2" w:themeShade="80"/>
+        </w:rPr>
+        <w:t xml:space="preserve">рами у пул-запиті </w:t>
       </w:r>
       <w:proofErr w:type="spellStart"/>
       <w:r>
         <w:rPr>
-          <w:highlight w:val="red"/>
+          <w:rStyle w:val="a3"/>
+          <w:b/>
+          <w:bCs/>
+          <w:color w:val="222A35" w:themeColor="text2" w:themeShade="80"/>
         </w:rPr>
         <w:t>GitHub</w:t>
       </w:r>
@@ -6650,6 +6798,14 @@
       <w:pPr>
         <w:spacing w:after="160" w:line="259" w:lineRule="auto"/>
       </w:pPr>
+      <w:r>
+        <w:rPr>
+          <w:b/>
+          <w:bCs/>
+          <w:color w:val="222A35" w:themeColor="text2" w:themeShade="80"/>
+        </w:rPr>
+        <w:fldChar w:fldCharType="end"/>
+      </w:r>
       <w:r>
         <w:br w:type="page"/>
       </w:r>
@@ -6684,7 +6840,7 @@
                     <pic:cNvPicPr/>
                   </pic:nvPicPr>
                   <pic:blipFill>
-                    <a:blip r:embed="rId30">
+                    <a:blip r:embed="rId35">
                       <a:extLst>
                         <a:ext uri="{28A0092B-C50C-407E-A947-70E740481C1C}">
                           <a14:useLocalDpi xmlns:a14="http://schemas.microsoft.com/office/drawing/2010/main" val="0"/>
@@ -6820,7 +6976,7 @@
                     </pic:cNvPicPr>
                   </pic:nvPicPr>
                   <pic:blipFill>
-                    <a:blip r:embed="rId31">
+                    <a:blip r:embed="rId36">
                       <a:extLst>
                         <a:ext uri="{28A0092B-C50C-407E-A947-70E740481C1C}">
                           <a14:useLocalDpi xmlns:a14="http://schemas.microsoft.com/office/drawing/2010/main" val="0"/>
@@ -6891,7 +7047,7 @@
                     </pic:cNvPicPr>
                   </pic:nvPicPr>
                   <pic:blipFill>
-                    <a:blip r:embed="rId32">
+                    <a:blip r:embed="rId37">
                       <a:extLst>
                         <a:ext uri="{28A0092B-C50C-407E-A947-70E740481C1C}">
                           <a14:useLocalDpi xmlns:a14="http://schemas.microsoft.com/office/drawing/2010/main" val="0"/>
@@ -7030,7 +7186,7 @@
                     <pic:cNvPicPr/>
                   </pic:nvPicPr>
                   <pic:blipFill>
-                    <a:blip r:embed="rId33">
+                    <a:blip r:embed="rId38">
                       <a:extLst>
                         <a:ext uri="{28A0092B-C50C-407E-A947-70E740481C1C}">
                           <a14:useLocalDpi xmlns:a14="http://schemas.microsoft.com/office/drawing/2010/main" val="0"/>
@@ -7150,7 +7306,7 @@
                     <pic:cNvPicPr/>
                   </pic:nvPicPr>
                   <pic:blipFill>
-                    <a:blip r:embed="rId34">
+                    <a:blip r:embed="rId39">
                       <a:extLst>
                         <a:ext uri="{28A0092B-C50C-407E-A947-70E740481C1C}">
                           <a14:useLocalDpi xmlns:a14="http://schemas.microsoft.com/office/drawing/2010/main" val="0"/>
@@ -7291,7 +7447,7 @@
                     <pic:cNvPicPr/>
                   </pic:nvPicPr>
                   <pic:blipFill>
-                    <a:blip r:embed="rId35">
+                    <a:blip r:embed="rId40">
                       <a:extLst>
                         <a:ext uri="{28A0092B-C50C-407E-A947-70E740481C1C}">
                           <a14:useLocalDpi xmlns:a14="http://schemas.microsoft.com/office/drawing/2010/main" val="0"/>
@@ -7435,7 +7591,7 @@
                     <pic:cNvPicPr/>
                   </pic:nvPicPr>
                   <pic:blipFill>
-                    <a:blip r:embed="rId36">
+                    <a:blip r:embed="rId41">
                       <a:extLst>
                         <a:ext uri="{28A0092B-C50C-407E-A947-70E740481C1C}">
                           <a14:useLocalDpi xmlns:a14="http://schemas.microsoft.com/office/drawing/2010/main" val="0"/>
@@ -7532,7 +7688,7 @@
                     <pic:cNvPicPr/>
                   </pic:nvPicPr>
                   <pic:blipFill>
-                    <a:blip r:embed="rId37">
+                    <a:blip r:embed="rId42">
                       <a:extLst>
                         <a:ext uri="{28A0092B-C50C-407E-A947-70E740481C1C}">
                           <a14:useLocalDpi xmlns:a14="http://schemas.microsoft.com/office/drawing/2010/main" val="0"/>
@@ -7590,7 +7746,7 @@
                     <pic:cNvPicPr/>
                   </pic:nvPicPr>
                   <pic:blipFill>
-                    <a:blip r:embed="rId38" cstate="print">
+                    <a:blip r:embed="rId43" cstate="print">
                       <a:extLst>
                         <a:ext uri="{28A0092B-C50C-407E-A947-70E740481C1C}">
                           <a14:useLocalDpi xmlns:a14="http://schemas.microsoft.com/office/drawing/2010/main" val="0"/>
@@ -7704,7 +7860,7 @@
                     <pic:cNvPicPr/>
                   </pic:nvPicPr>
                   <pic:blipFill>
-                    <a:blip r:embed="rId39" cstate="print">
+                    <a:blip r:embed="rId44" cstate="print">
                       <a:extLst>
                         <a:ext uri="{28A0092B-C50C-407E-A947-70E740481C1C}">
                           <a14:useLocalDpi xmlns:a14="http://schemas.microsoft.com/office/drawing/2010/main" val="0"/>
@@ -7804,7 +7960,7 @@
                     <pic:cNvPicPr/>
                   </pic:nvPicPr>
                   <pic:blipFill>
-                    <a:blip r:embed="rId40" cstate="print">
+                    <a:blip r:embed="rId45" cstate="print">
                       <a:extLst>
                         <a:ext uri="{28A0092B-C50C-407E-A947-70E740481C1C}">
                           <a14:useLocalDpi xmlns:a14="http://schemas.microsoft.com/office/drawing/2010/main" val="0"/>
@@ -7890,9 +8046,130 @@
     </w:p>
     <w:p>
       <w:r>
-        <w:t>Деталі по результатам виконання робіт та висновки згідно тем та завдань</w:t>
-      </w:r>
-    </w:p>
+        <w:t xml:space="preserve">По закінченню епіка, я </w:t>
+      </w:r>
+      <w:r>
+        <w:t>вивчила л</w:t>
+      </w:r>
+      <w:r>
+        <w:t xml:space="preserve">інійні </w:t>
+      </w:r>
+      <w:r>
+        <w:t>та р</w:t>
+      </w:r>
+      <w:r>
+        <w:t>озгалужені алгоритми</w:t>
+      </w:r>
+      <w:r>
+        <w:t>,</w:t>
+      </w:r>
+      <w:r>
+        <w:t xml:space="preserve"> </w:t>
+      </w:r>
+      <w:r>
+        <w:t>у</w:t>
+      </w:r>
+      <w:r>
+        <w:t xml:space="preserve">мовні та логічні оператори. </w:t>
+      </w:r>
+      <w:r>
+        <w:t>Розібралася у темі з</w:t>
+      </w:r>
+      <w:r>
+        <w:t>мінн</w:t>
+      </w:r>
+      <w:r>
+        <w:t>их,</w:t>
+      </w:r>
+      <w:r>
+        <w:t xml:space="preserve"> </w:t>
+      </w:r>
+      <w:r>
+        <w:t>к</w:t>
+      </w:r>
+      <w:r>
+        <w:t>онстант</w:t>
+      </w:r>
+      <w:r>
+        <w:t>,</w:t>
+      </w:r>
+      <w:r>
+        <w:t xml:space="preserve"> </w:t>
+      </w:r>
+      <w:r>
+        <w:t>т</w:t>
+      </w:r>
+      <w:r>
+        <w:t>ип</w:t>
+      </w:r>
+      <w:r>
+        <w:t>у</w:t>
+      </w:r>
+      <w:r>
+        <w:t xml:space="preserve"> даних</w:t>
+      </w:r>
+      <w:r>
+        <w:t xml:space="preserve"> та р</w:t>
+      </w:r>
+      <w:r>
+        <w:t>озмір</w:t>
+      </w:r>
+      <w:r>
+        <w:t>ів</w:t>
+      </w:r>
+      <w:r>
+        <w:t xml:space="preserve"> типів даних. </w:t>
+      </w:r>
+      <w:r>
+        <w:t>Освоїла в</w:t>
+      </w:r>
+      <w:r>
+        <w:t>від</w:t>
+      </w:r>
+      <w:r>
+        <w:t>,</w:t>
+      </w:r>
+      <w:r>
+        <w:t xml:space="preserve"> вивід</w:t>
+      </w:r>
+      <w:r>
+        <w:t>,</w:t>
+      </w:r>
+      <w:r>
+        <w:t xml:space="preserve"> </w:t>
+      </w:r>
+      <w:r>
+        <w:t>б</w:t>
+      </w:r>
+      <w:r>
+        <w:t>азові операції та вбудовані функції</w:t>
+      </w:r>
+      <w:r>
+        <w:t xml:space="preserve"> у мові програмування С++</w:t>
+      </w:r>
+      <w:r>
+        <w:t>.</w:t>
+      </w:r>
+      <w:r>
+        <w:t xml:space="preserve"> Зрозуміла значення</w:t>
+      </w:r>
+      <w:r>
+        <w:t xml:space="preserve"> </w:t>
+      </w:r>
+      <w:r>
+        <w:t>к</w:t>
+      </w:r>
+      <w:r>
+        <w:t>оментарі</w:t>
+      </w:r>
+      <w:r>
+        <w:t>в</w:t>
+      </w:r>
+      <w:r>
+        <w:t>.</w:t>
+      </w:r>
+    </w:p>
+    <w:p/>
     <w:p>
       <w:pPr>
         <w:spacing w:line="360" w:lineRule="auto"/>
@@ -10689,6 +10966,18 @@
       <w:shd w:val="clear" w:color="auto" w:fill="E1DFDD"/>
     </w:rPr>
   </w:style>
+  <w:style w:type="character" w:styleId="a8">
+    <w:name w:val="FollowedHyperlink"/>
+    <w:basedOn w:val="a0"/>
+    <w:uiPriority w:val="99"/>
+    <w:semiHidden/>
+    <w:unhideWhenUsed/>
+    <w:rsid w:val="009B3E1B"/>
+    <w:rPr>
+      <w:color w:val="954F72" w:themeColor="followedHyperlink"/>
+      <w:u w:val="single"/>
+    </w:rPr>
+  </w:style>
 </w:styles>
 </file>
 

</xml_diff>